<commit_message>
cleaner and better filter for mixer
</commit_message>
<xml_diff>
--- a/heterodyneMixing/simulationsFromSysMixer.docx
+++ b/heterodyneMixing/simulationsFromSysMixer.docx
@@ -4,6 +4,9 @@
   <w:body>
     <w:p>
       <w:r>
+        <w:rPr>
+          <w:noProof/>
+        </w:rPr>
         <w:drawing>
           <wp:inline distT="0" distB="0" distL="0" distR="0" wp14:anchorId="36D5C500" wp14:editId="1519D515">
             <wp:extent cx="5731510" cy="3433445"/>
@@ -168,6 +171,9 @@
         <w:t xml:space="preserve"> </w:t>
       </w:r>
       <w:r>
+        <w:rPr>
+          <w:noProof/>
+        </w:rPr>
         <w:drawing>
           <wp:inline distT="0" distB="0" distL="0" distR="0" wp14:anchorId="7043DFE5" wp14:editId="0977C054">
             <wp:extent cx="5731510" cy="3346450"/>
@@ -206,6 +212,92 @@
       </w:r>
     </w:p>
     <w:p/>
+    <w:p>
+      <w:r>
+        <w:lastRenderedPageBreak/>
+        <w:drawing>
+          <wp:inline distT="0" distB="0" distL="0" distR="0" wp14:anchorId="457E4CC0" wp14:editId="3FB4B912">
+            <wp:extent cx="5731510" cy="3453765"/>
+            <wp:effectExtent l="0" t="0" r="2540" b="0"/>
+            <wp:docPr id="1138224122" name="Picture 1" descr="A screenshot of a computer&#10;&#10;Description automatically generated"/>
+            <wp:cNvGraphicFramePr>
+              <a:graphicFrameLocks xmlns:a="http://schemas.openxmlformats.org/drawingml/2006/main" noChangeAspect="1"/>
+            </wp:cNvGraphicFramePr>
+            <a:graphic xmlns:a="http://schemas.openxmlformats.org/drawingml/2006/main">
+              <a:graphicData uri="http://schemas.openxmlformats.org/drawingml/2006/picture">
+                <pic:pic xmlns:pic="http://schemas.openxmlformats.org/drawingml/2006/picture">
+                  <pic:nvPicPr>
+                    <pic:cNvPr id="1138224122" name="Picture 1" descr="A screenshot of a computer&#10;&#10;Description automatically generated"/>
+                    <pic:cNvPicPr/>
+                  </pic:nvPicPr>
+                  <pic:blipFill>
+                    <a:blip r:embed="rId8"/>
+                    <a:stretch>
+                      <a:fillRect/>
+                    </a:stretch>
+                  </pic:blipFill>
+                  <pic:spPr>
+                    <a:xfrm>
+                      <a:off x="0" y="0"/>
+                      <a:ext cx="5731510" cy="3453765"/>
+                    </a:xfrm>
+                    <a:prstGeom prst="rect">
+                      <a:avLst/>
+                    </a:prstGeom>
+                  </pic:spPr>
+                </pic:pic>
+              </a:graphicData>
+            </a:graphic>
+          </wp:inline>
+        </w:drawing>
+      </w:r>
+    </w:p>
+    <w:p>
+      <w:r>
+        <w:drawing>
+          <wp:inline distT="0" distB="0" distL="0" distR="0" wp14:anchorId="77A94BDD" wp14:editId="6FDF95C4">
+            <wp:extent cx="5731510" cy="3301365"/>
+            <wp:effectExtent l="0" t="0" r="2540" b="0"/>
+            <wp:docPr id="658258335" name="Picture 1" descr="A screenshot of a computer&#10;&#10;Description automatically generated"/>
+            <wp:cNvGraphicFramePr>
+              <a:graphicFrameLocks xmlns:a="http://schemas.openxmlformats.org/drawingml/2006/main" noChangeAspect="1"/>
+            </wp:cNvGraphicFramePr>
+            <a:graphic xmlns:a="http://schemas.openxmlformats.org/drawingml/2006/main">
+              <a:graphicData uri="http://schemas.openxmlformats.org/drawingml/2006/picture">
+                <pic:pic xmlns:pic="http://schemas.openxmlformats.org/drawingml/2006/picture">
+                  <pic:nvPicPr>
+                    <pic:cNvPr id="658258335" name="Picture 1" descr="A screenshot of a computer&#10;&#10;Description automatically generated"/>
+                    <pic:cNvPicPr/>
+                  </pic:nvPicPr>
+                  <pic:blipFill>
+                    <a:blip r:embed="rId9"/>
+                    <a:stretch>
+                      <a:fillRect/>
+                    </a:stretch>
+                  </pic:blipFill>
+                  <pic:spPr>
+                    <a:xfrm>
+                      <a:off x="0" y="0"/>
+                      <a:ext cx="5731510" cy="3301365"/>
+                    </a:xfrm>
+                    <a:prstGeom prst="rect">
+                      <a:avLst/>
+                    </a:prstGeom>
+                  </pic:spPr>
+                </pic:pic>
+              </a:graphicData>
+            </a:graphic>
+          </wp:inline>
+        </w:drawing>
+      </w:r>
+    </w:p>
+    <w:p/>
+    <w:p/>
+    <w:p>
+      <w:r>
+        <w:br w:type="page"/>
+      </w:r>
+    </w:p>
     <w:sectPr>
       <w:pgSz w:w="11906" w:h="16838"/>
       <w:pgMar w:top="1440" w:right="1440" w:bottom="1440" w:left="1440" w:header="708" w:footer="708" w:gutter="0"/>

</xml_diff>